<commit_message>
removed dummy files used for directory commit
</commit_message>
<xml_diff>
--- a/ch.bfh.bti7081.s2013.black/doc/taskRepository/2/CS Task 2.docx
+++ b/ch.bfh.bti7081.s2013.black/doc/taskRepository/2/CS Task 2.docx
@@ -1325,19 +1325,7 @@
         <w:rPr>
           <w:lang w:val="en-GB"/>
         </w:rPr>
-        <w:t xml:space="preserve">Decide who </w:t>
-      </w:r>
-      <w:r>
-        <w:rPr>
-          <w:lang w:val="en-GB"/>
-        </w:rPr>
-        <w:t>scrum master is</w:t>
-      </w:r>
-      <w:r>
-        <w:rPr>
-          <w:lang w:val="en-GB"/>
-        </w:rPr>
-        <w:t xml:space="preserve">. </w:t>
+        <w:t xml:space="preserve">Decide who scrum master is. </w:t>
       </w:r>
     </w:p>
     <w:p>
@@ -1540,6 +1528,8 @@
         </w:rPr>
         <w:t>After each sprint cycle, customer is involved in presentation and review.</w:t>
       </w:r>
+      <w:bookmarkStart w:id="0" w:name="_GoBack"/>
+      <w:bookmarkEnd w:id="0"/>
     </w:p>
     <w:p>
       <w:pPr>
@@ -1552,21 +1542,19 @@
         <w:rPr>
           <w:lang w:val="en-GB"/>
         </w:rPr>
-        <w:t>….</w:t>
+        <w:t xml:space="preserve">In </w:t>
       </w:r>
-    </w:p>
-    <w:p>
-      <w:pPr>
-        <w:pStyle w:val="Listenabsatz"/>
-        <w:rPr>
-          <w:lang w:val="en-GB"/>
-        </w:rPr>
-      </w:pPr>
       <w:r>
         <w:rPr>
           <w:lang w:val="en-GB"/>
         </w:rPr>
-        <w:t xml:space="preserve">In the end there’s a final release, a project debriefing with an orgy with alcohol and blackjack and hookers. </w:t>
+        <w:t>the end there’s a final release and</w:t>
+      </w:r>
+      <w:r>
+        <w:rPr>
+          <w:lang w:val="en-GB"/>
+        </w:rPr>
+        <w:t xml:space="preserve"> a project debriefing. </w:t>
       </w:r>
     </w:p>
     <w:p>
@@ -1613,15 +1601,7 @@
         <w:rPr>
           <w:lang w:val="en-GB"/>
         </w:rPr>
-        <w:t>Development itsel</w:t>
-      </w:r>
-      <w:bookmarkStart w:id="0" w:name="_GoBack"/>
-      <w:bookmarkEnd w:id="0"/>
-      <w:r>
-        <w:rPr>
-          <w:lang w:val="en-GB"/>
-        </w:rPr>
-        <w:t>f.</w:t>
+        <w:t>Development itself.</w:t>
       </w:r>
       <w:proofErr w:type="gramEnd"/>
       <w:r>
@@ -1743,7 +1723,7 @@
         <w:sz w:val="16"/>
         <w:lang w:val="en-GB"/>
       </w:rPr>
-      <w:t>00/00/0000 00:00</w:t>
+      <w:t>01/03/2013 16:29</w:t>
     </w:r>
     <w:r>
       <w:rPr>
@@ -1820,16 +1800,34 @@
       </w:rPr>
       <w:t>/</w:t>
     </w:r>
-    <w:fldSimple w:instr=" NUMPAGES   \* MERGEFORMAT ">
-      <w:r>
-        <w:rPr>
-          <w:noProof/>
-          <w:sz w:val="16"/>
-          <w:lang w:val="en-GB"/>
-        </w:rPr>
-        <w:t>2</w:t>
-      </w:r>
-    </w:fldSimple>
+    <w:r>
+      <w:fldChar w:fldCharType="begin"/>
+    </w:r>
+    <w:r>
+      <w:rPr>
+        <w:lang w:val="en-GB"/>
+      </w:rPr>
+      <w:instrText xml:space="preserve"> NUMPAGES   \* MERGEFORMAT </w:instrText>
+    </w:r>
+    <w:r>
+      <w:fldChar w:fldCharType="separate"/>
+    </w:r>
+    <w:r>
+      <w:rPr>
+        <w:noProof/>
+        <w:sz w:val="16"/>
+        <w:lang w:val="en-GB"/>
+      </w:rPr>
+      <w:t>2</w:t>
+    </w:r>
+    <w:r>
+      <w:rPr>
+        <w:noProof/>
+        <w:sz w:val="16"/>
+        <w:lang w:val="en-GB"/>
+      </w:rPr>
+      <w:fldChar w:fldCharType="end"/>
+    </w:r>
   </w:p>
   <w:p>
     <w:pPr>

</xml_diff>